<commit_message>
thay đổi usecase, chức năng huỷ đơn hàng, loại bỏ chức năng thanh toán
</commit_message>
<xml_diff>
--- a/Tài liệu báo cáo/Đề tài.docx
+++ b/Tài liệu báo cáo/Đề tài.docx
@@ -13,27 +13,29 @@
       <w:r>
         <w:rPr>
           <w:rFonts w:ascii="Times New Roman" w:hAnsi="Times New Roman" w:cs="Times New Roman"/>
+          <w:sz w:val="56"/>
         </w:rPr>
         <w:t xml:space="preserve">Đề tài: </w:t>
       </w:r>
       <w:r>
         <w:rPr>
           <w:rFonts w:ascii="Times New Roman" w:hAnsi="Times New Roman" w:cs="Times New Roman"/>
+          <w:sz w:val="56"/>
         </w:rPr>
         <w:br/>
       </w:r>
       <w:r>
         <w:rPr>
           <w:rFonts w:ascii="Times New Roman" w:hAnsi="Times New Roman" w:cs="Times New Roman"/>
+          <w:sz w:val="52"/>
+        </w:rPr>
+        <w:t>Website bán sách trực tuyến</w:t>
+      </w:r>
+      <w:r>
+        <w:rPr>
+          <w:rFonts w:ascii="Times New Roman" w:hAnsi="Times New Roman" w:cs="Times New Roman"/>
           <w:sz w:val="72"/>
         </w:rPr>
-        <w:t>Website bán sách trực tuyến</w:t>
-      </w:r>
-      <w:r>
-        <w:rPr>
-          <w:rFonts w:ascii="Times New Roman" w:hAnsi="Times New Roman" w:cs="Times New Roman"/>
-          <w:sz w:val="72"/>
-        </w:rPr>
         <w:br/>
       </w:r>
     </w:p>
@@ -47,51 +49,66 @@
     </w:p>
     <w:p>
       <w:pPr>
-        <w:jc w:val="both"/>
-        <w:rPr>
-          <w:rFonts w:ascii="Times New Roman" w:hAnsi="Times New Roman" w:cs="Times New Roman"/>
-        </w:rPr>
-      </w:pPr>
-    </w:p>
-    <w:p>
-      <w:pPr>
-        <w:jc w:val="both"/>
-        <w:rPr>
-          <w:rFonts w:ascii="Times New Roman" w:hAnsi="Times New Roman" w:cs="Times New Roman"/>
-        </w:rPr>
-      </w:pPr>
-    </w:p>
-    <w:p>
-      <w:pPr>
-        <w:jc w:val="both"/>
-        <w:rPr>
-          <w:rFonts w:ascii="Times New Roman" w:hAnsi="Times New Roman" w:cs="Times New Roman"/>
-        </w:rPr>
-      </w:pPr>
-    </w:p>
-    <w:p>
-      <w:pPr>
-        <w:jc w:val="both"/>
-        <w:rPr>
-          <w:rFonts w:ascii="Times New Roman" w:hAnsi="Times New Roman" w:cs="Times New Roman"/>
-        </w:rPr>
-      </w:pPr>
-    </w:p>
-    <w:p>
-      <w:pPr>
-        <w:jc w:val="both"/>
-        <w:rPr>
-          <w:rFonts w:ascii="Times New Roman" w:hAnsi="Times New Roman" w:cs="Times New Roman"/>
-        </w:rPr>
-      </w:pPr>
-    </w:p>
-    <w:p>
-      <w:pPr>
-        <w:jc w:val="both"/>
-        <w:rPr>
-          <w:rFonts w:ascii="Times New Roman" w:hAnsi="Times New Roman" w:cs="Times New Roman"/>
-        </w:rPr>
-      </w:pPr>
+        <w:pStyle w:val="Title"/>
+        <w:jc w:val="center"/>
+        <w:rPr>
+          <w:rFonts w:ascii="Times New Roman" w:hAnsi="Times New Roman" w:cs="Times New Roman"/>
+          <w:sz w:val="110"/>
+          <w:szCs w:val="110"/>
+        </w:rPr>
+      </w:pPr>
+      <w:r>
+        <w:rPr>
+          <w:rFonts w:ascii="Times New Roman" w:hAnsi="Times New Roman" w:cs="Times New Roman"/>
+          <w:sz w:val="110"/>
+          <w:szCs w:val="110"/>
+        </w:rPr>
+        <w:t>BÁO CÁO ĐỒ ÁN</w:t>
+      </w:r>
+    </w:p>
+    <w:p/>
+    <w:p>
+      <w:pPr>
+        <w:pStyle w:val="Subtitle"/>
+        <w:jc w:val="right"/>
+        <w:rPr>
+          <w:rFonts w:ascii="Times New Roman" w:hAnsi="Times New Roman" w:cs="Times New Roman"/>
+          <w:sz w:val="60"/>
+          <w:szCs w:val="60"/>
+        </w:rPr>
+      </w:pPr>
+      <w:r>
+        <w:rPr>
+          <w:rFonts w:ascii="Times New Roman" w:hAnsi="Times New Roman" w:cs="Times New Roman"/>
+          <w:sz w:val="60"/>
+          <w:szCs w:val="60"/>
+        </w:rPr>
+        <w:t xml:space="preserve">CÔNG NGHỆ MỚI </w:t>
+      </w:r>
+      <w:r>
+        <w:rPr>
+          <w:rFonts w:ascii="Times New Roman" w:hAnsi="Times New Roman" w:cs="Times New Roman"/>
+          <w:sz w:val="60"/>
+          <w:szCs w:val="60"/>
+        </w:rPr>
+        <w:br/>
+      </w:r>
+      <w:r>
+        <w:rPr>
+          <w:rFonts w:ascii="Times New Roman" w:hAnsi="Times New Roman" w:cs="Times New Roman"/>
+          <w:sz w:val="48"/>
+          <w:szCs w:val="50"/>
+        </w:rPr>
+        <w:t xml:space="preserve">trong phát triển ứng dụng </w:t>
+      </w:r>
+      <w:r>
+        <w:rPr>
+          <w:rFonts w:ascii="Times New Roman" w:hAnsi="Times New Roman" w:cs="Times New Roman"/>
+          <w:sz w:val="48"/>
+          <w:szCs w:val="50"/>
+        </w:rPr>
+        <w:t>CNTT</w:t>
+      </w:r>
     </w:p>
     <w:p>
       <w:pPr>
@@ -243,6 +260,14 @@
                               </w:rPr>
                               <w:t>Nguyễn Thế Sơn</w:t>
                             </w:r>
+                            <w:r>
+                              <w:rPr>
+                                <w:rFonts w:ascii="Times New Roman" w:hAnsi="Times New Roman" w:cs="Times New Roman"/>
+                                <w:sz w:val="36"/>
+                                <w:szCs w:val="30"/>
+                              </w:rPr>
+                              <w:t xml:space="preserve"> - 15042501</w:t>
+                            </w:r>
                           </w:p>
                           <w:p>
                             <w:pPr>
@@ -259,6 +284,14 @@
                                 <w:szCs w:val="30"/>
                               </w:rPr>
                               <w:t>Trần Nhật Vinh</w:t>
+                            </w:r>
+                            <w:r>
+                              <w:rPr>
+                                <w:rFonts w:ascii="Times New Roman" w:hAnsi="Times New Roman" w:cs="Times New Roman"/>
+                                <w:sz w:val="36"/>
+                                <w:szCs w:val="30"/>
+                              </w:rPr>
+                              <w:t xml:space="preserve"> - 15017141</w:t>
                             </w:r>
                           </w:p>
                           <w:p/>
@@ -348,6 +381,14 @@
                         </w:rPr>
                         <w:t>Nguyễn Thế Sơn</w:t>
                       </w:r>
+                      <w:r>
+                        <w:rPr>
+                          <w:rFonts w:ascii="Times New Roman" w:hAnsi="Times New Roman" w:cs="Times New Roman"/>
+                          <w:sz w:val="36"/>
+                          <w:szCs w:val="30"/>
+                        </w:rPr>
+                        <w:t xml:space="preserve"> - 15042501</w:t>
+                      </w:r>
                     </w:p>
                     <w:p>
                       <w:pPr>
@@ -365,6 +406,14 @@
                         </w:rPr>
                         <w:t>Trần Nhật Vinh</w:t>
                       </w:r>
+                      <w:r>
+                        <w:rPr>
+                          <w:rFonts w:ascii="Times New Roman" w:hAnsi="Times New Roman" w:cs="Times New Roman"/>
+                          <w:sz w:val="36"/>
+                          <w:szCs w:val="30"/>
+                        </w:rPr>
+                        <w:t xml:space="preserve"> - 15017141</w:t>
+                      </w:r>
                     </w:p>
                     <w:p/>
                   </w:txbxContent>
@@ -381,6 +430,16 @@
         <w:jc w:val="both"/>
         <w:rPr>
           <w:rFonts w:ascii="Times New Roman" w:hAnsi="Times New Roman" w:cs="Times New Roman"/>
+        </w:rPr>
+      </w:pPr>
+    </w:p>
+    <w:p>
+      <w:pPr>
+        <w:jc w:val="both"/>
+        <w:rPr>
+          <w:rFonts w:ascii="Times New Roman" w:hAnsi="Times New Roman" w:cs="Times New Roman"/>
+          <w:sz w:val="30"/>
+          <w:szCs w:val="30"/>
         </w:rPr>
       </w:pPr>
     </w:p>
@@ -489,11 +548,15 @@
             <w:t>Mục lục</w:t>
           </w:r>
         </w:p>
+        <w:p/>
         <w:p>
           <w:pPr>
             <w:pStyle w:val="TOC1"/>
             <w:rPr>
-              <w:rFonts w:eastAsiaTheme="minorEastAsia"/>
+              <w:rFonts w:asciiTheme="minorHAnsi" w:eastAsiaTheme="minorEastAsia" w:hAnsiTheme="minorHAnsi" w:cstheme="minorBidi"/>
+              <w:b w:val="0"/>
+              <w:sz w:val="22"/>
+              <w:szCs w:val="22"/>
               <w:lang w:val="en-US"/>
             </w:rPr>
           </w:pPr>
@@ -506,7 +569,7 @@
           <w:r>
             <w:fldChar w:fldCharType="separate"/>
           </w:r>
-          <w:hyperlink w:anchor="_Toc523738988" w:history="1">
+          <w:hyperlink w:anchor="_Toc524380955" w:history="1">
             <w:r>
               <w:rPr>
                 <w:rStyle w:val="Hyperlink"/>
@@ -515,7 +578,10 @@
             </w:r>
             <w:r>
               <w:rPr>
-                <w:rFonts w:eastAsiaTheme="minorEastAsia"/>
+                <w:rFonts w:asciiTheme="minorHAnsi" w:eastAsiaTheme="minorEastAsia" w:hAnsiTheme="minorHAnsi" w:cstheme="minorBidi"/>
+                <w:b w:val="0"/>
+                <w:sz w:val="22"/>
+                <w:szCs w:val="22"/>
                 <w:lang w:val="en-US"/>
               </w:rPr>
               <w:tab/>
@@ -542,7 +608,7 @@
               <w:rPr>
                 <w:webHidden/>
               </w:rPr>
-              <w:instrText xml:space="preserve"> PAGEREF _Toc523738988 \h </w:instrText>
+              <w:instrText xml:space="preserve"> PAGEREF _Toc524380955 \h </w:instrText>
             </w:r>
             <w:r>
               <w:rPr>
@@ -573,11 +639,14 @@
           <w:pPr>
             <w:pStyle w:val="TOC1"/>
             <w:rPr>
-              <w:rFonts w:eastAsiaTheme="minorEastAsia"/>
+              <w:rFonts w:asciiTheme="minorHAnsi" w:eastAsiaTheme="minorEastAsia" w:hAnsiTheme="minorHAnsi" w:cstheme="minorBidi"/>
+              <w:b w:val="0"/>
+              <w:sz w:val="22"/>
+              <w:szCs w:val="22"/>
               <w:lang w:val="en-US"/>
             </w:rPr>
           </w:pPr>
-          <w:hyperlink w:anchor="_Toc523738989" w:history="1">
+          <w:hyperlink w:anchor="_Toc524380956" w:history="1">
             <w:r>
               <w:rPr>
                 <w:rStyle w:val="Hyperlink"/>
@@ -586,7 +655,10 @@
             </w:r>
             <w:r>
               <w:rPr>
-                <w:rFonts w:eastAsiaTheme="minorEastAsia"/>
+                <w:rFonts w:asciiTheme="minorHAnsi" w:eastAsiaTheme="minorEastAsia" w:hAnsiTheme="minorHAnsi" w:cstheme="minorBidi"/>
+                <w:b w:val="0"/>
+                <w:sz w:val="22"/>
+                <w:szCs w:val="22"/>
                 <w:lang w:val="en-US"/>
               </w:rPr>
               <w:tab/>
@@ -613,7 +685,7 @@
               <w:rPr>
                 <w:webHidden/>
               </w:rPr>
-              <w:instrText xml:space="preserve"> PAGEREF _Toc523738989 \h </w:instrText>
+              <w:instrText xml:space="preserve"> PAGEREF _Toc524380956 \h </w:instrText>
             </w:r>
             <w:r>
               <w:rPr>
@@ -644,11 +716,14 @@
           <w:pPr>
             <w:pStyle w:val="TOC1"/>
             <w:rPr>
-              <w:rFonts w:eastAsiaTheme="minorEastAsia"/>
+              <w:rFonts w:asciiTheme="minorHAnsi" w:eastAsiaTheme="minorEastAsia" w:hAnsiTheme="minorHAnsi" w:cstheme="minorBidi"/>
+              <w:b w:val="0"/>
+              <w:sz w:val="22"/>
+              <w:szCs w:val="22"/>
               <w:lang w:val="en-US"/>
             </w:rPr>
           </w:pPr>
-          <w:hyperlink w:anchor="_Toc523738990" w:history="1">
+          <w:hyperlink w:anchor="_Toc524380957" w:history="1">
             <w:r>
               <w:rPr>
                 <w:rStyle w:val="Hyperlink"/>
@@ -657,7 +732,10 @@
             </w:r>
             <w:r>
               <w:rPr>
-                <w:rFonts w:eastAsiaTheme="minorEastAsia"/>
+                <w:rFonts w:asciiTheme="minorHAnsi" w:eastAsiaTheme="minorEastAsia" w:hAnsiTheme="minorHAnsi" w:cstheme="minorBidi"/>
+                <w:b w:val="0"/>
+                <w:sz w:val="22"/>
+                <w:szCs w:val="22"/>
                 <w:lang w:val="en-US"/>
               </w:rPr>
               <w:tab/>
@@ -684,7 +762,7 @@
               <w:rPr>
                 <w:webHidden/>
               </w:rPr>
-              <w:instrText xml:space="preserve"> PAGEREF _Toc523738990 \h </w:instrText>
+              <w:instrText xml:space="preserve"> PAGEREF _Toc524380957 \h </w:instrText>
             </w:r>
             <w:r>
               <w:rPr>
@@ -715,11 +793,14 @@
           <w:pPr>
             <w:pStyle w:val="TOC1"/>
             <w:rPr>
-              <w:rFonts w:eastAsiaTheme="minorEastAsia"/>
+              <w:rFonts w:asciiTheme="minorHAnsi" w:eastAsiaTheme="minorEastAsia" w:hAnsiTheme="minorHAnsi" w:cstheme="minorBidi"/>
+              <w:b w:val="0"/>
+              <w:sz w:val="22"/>
+              <w:szCs w:val="22"/>
               <w:lang w:val="en-US"/>
             </w:rPr>
           </w:pPr>
-          <w:hyperlink w:anchor="_Toc523738991" w:history="1">
+          <w:hyperlink w:anchor="_Toc524380958" w:history="1">
             <w:r>
               <w:rPr>
                 <w:rStyle w:val="Hyperlink"/>
@@ -728,7 +809,10 @@
             </w:r>
             <w:r>
               <w:rPr>
-                <w:rFonts w:eastAsiaTheme="minorEastAsia"/>
+                <w:rFonts w:asciiTheme="minorHAnsi" w:eastAsiaTheme="minorEastAsia" w:hAnsiTheme="minorHAnsi" w:cstheme="minorBidi"/>
+                <w:b w:val="0"/>
+                <w:sz w:val="22"/>
+                <w:szCs w:val="22"/>
                 <w:lang w:val="en-US"/>
               </w:rPr>
               <w:tab/>
@@ -755,7 +839,7 @@
               <w:rPr>
                 <w:webHidden/>
               </w:rPr>
-              <w:instrText xml:space="preserve"> PAGEREF _Toc523738991 \h </w:instrText>
+              <w:instrText xml:space="preserve"> PAGEREF _Toc524380958 \h </w:instrText>
             </w:r>
             <w:r>
               <w:rPr>
@@ -791,26 +875,25 @@
             </w:tabs>
             <w:rPr>
               <w:noProof/>
-              <w:sz w:val="26"/>
-              <w:szCs w:val="26"/>
+              <w:sz w:val="36"/>
+              <w:szCs w:val="22"/>
             </w:rPr>
           </w:pPr>
-          <w:hyperlink w:anchor="_Toc523738992" w:history="1">
+          <w:hyperlink w:anchor="_Toc524380959" w:history="1">
             <w:r>
               <w:rPr>
                 <w:rStyle w:val="Hyperlink"/>
                 <w:rFonts w:ascii="Times New Roman" w:hAnsi="Times New Roman" w:cs="Times New Roman"/>
                 <w:noProof/>
-                <w:sz w:val="26"/>
-                <w:szCs w:val="26"/>
+                <w:sz w:val="32"/>
               </w:rPr>
               <w:t>1.</w:t>
             </w:r>
             <w:r>
               <w:rPr>
                 <w:noProof/>
-                <w:sz w:val="26"/>
-                <w:szCs w:val="26"/>
+                <w:sz w:val="36"/>
+                <w:szCs w:val="22"/>
               </w:rPr>
               <w:tab/>
             </w:r>
@@ -819,8 +902,7 @@
                 <w:rStyle w:val="Hyperlink"/>
                 <w:rFonts w:ascii="Times New Roman" w:hAnsi="Times New Roman" w:cs="Times New Roman"/>
                 <w:noProof/>
-                <w:sz w:val="26"/>
-                <w:szCs w:val="26"/>
+                <w:sz w:val="32"/>
               </w:rPr>
               <w:t>Các chức năng mong muốn của hệ thống:</w:t>
             </w:r>
@@ -828,8 +910,7 @@
               <w:rPr>
                 <w:noProof/>
                 <w:webHidden/>
-                <w:sz w:val="26"/>
-                <w:szCs w:val="26"/>
+                <w:sz w:val="32"/>
               </w:rPr>
               <w:tab/>
             </w:r>
@@ -837,8 +918,7 @@
               <w:rPr>
                 <w:noProof/>
                 <w:webHidden/>
-                <w:sz w:val="26"/>
-                <w:szCs w:val="26"/>
+                <w:sz w:val="32"/>
               </w:rPr>
               <w:fldChar w:fldCharType="begin"/>
             </w:r>
@@ -846,25 +926,22 @@
               <w:rPr>
                 <w:noProof/>
                 <w:webHidden/>
-                <w:sz w:val="26"/>
-                <w:szCs w:val="26"/>
-              </w:rPr>
-              <w:instrText xml:space="preserve"> PAGEREF _Toc523738992 \h </w:instrText>
+                <w:sz w:val="32"/>
+              </w:rPr>
+              <w:instrText xml:space="preserve"> PAGEREF _Toc524380959 \h </w:instrText>
             </w:r>
             <w:r>
               <w:rPr>
                 <w:noProof/>
                 <w:webHidden/>
-                <w:sz w:val="26"/>
-                <w:szCs w:val="26"/>
+                <w:sz w:val="32"/>
               </w:rPr>
             </w:r>
             <w:r>
               <w:rPr>
                 <w:noProof/>
                 <w:webHidden/>
-                <w:sz w:val="26"/>
-                <w:szCs w:val="26"/>
+                <w:sz w:val="32"/>
               </w:rPr>
               <w:fldChar w:fldCharType="separate"/>
             </w:r>
@@ -872,8 +949,7 @@
               <w:rPr>
                 <w:noProof/>
                 <w:webHidden/>
-                <w:sz w:val="26"/>
-                <w:szCs w:val="26"/>
+                <w:sz w:val="32"/>
               </w:rPr>
               <w:t>5</w:t>
             </w:r>
@@ -881,8 +957,7 @@
               <w:rPr>
                 <w:noProof/>
                 <w:webHidden/>
-                <w:sz w:val="26"/>
-                <w:szCs w:val="26"/>
+                <w:sz w:val="32"/>
               </w:rPr>
               <w:fldChar w:fldCharType="end"/>
             </w:r>
@@ -897,26 +972,25 @@
             </w:tabs>
             <w:rPr>
               <w:noProof/>
-              <w:sz w:val="26"/>
-              <w:szCs w:val="26"/>
+              <w:sz w:val="36"/>
+              <w:szCs w:val="22"/>
             </w:rPr>
           </w:pPr>
-          <w:hyperlink w:anchor="_Toc523738993" w:history="1">
+          <w:hyperlink w:anchor="_Toc524380960" w:history="1">
             <w:r>
               <w:rPr>
                 <w:rStyle w:val="Hyperlink"/>
                 <w:rFonts w:ascii="Times New Roman" w:hAnsi="Times New Roman" w:cs="Times New Roman"/>
                 <w:noProof/>
-                <w:sz w:val="26"/>
-                <w:szCs w:val="26"/>
+                <w:sz w:val="32"/>
               </w:rPr>
               <w:t>2.</w:t>
             </w:r>
             <w:r>
               <w:rPr>
                 <w:noProof/>
-                <w:sz w:val="26"/>
-                <w:szCs w:val="26"/>
+                <w:sz w:val="36"/>
+                <w:szCs w:val="22"/>
               </w:rPr>
               <w:tab/>
             </w:r>
@@ -925,8 +999,7 @@
                 <w:rStyle w:val="Hyperlink"/>
                 <w:rFonts w:ascii="Times New Roman" w:hAnsi="Times New Roman" w:cs="Times New Roman"/>
                 <w:noProof/>
-                <w:sz w:val="26"/>
-                <w:szCs w:val="26"/>
+                <w:sz w:val="32"/>
               </w:rPr>
               <w:t>Danh sách các tác nhân và mô tả:</w:t>
             </w:r>
@@ -934,8 +1007,7 @@
               <w:rPr>
                 <w:noProof/>
                 <w:webHidden/>
-                <w:sz w:val="26"/>
-                <w:szCs w:val="26"/>
+                <w:sz w:val="32"/>
               </w:rPr>
               <w:tab/>
             </w:r>
@@ -943,8 +1015,7 @@
               <w:rPr>
                 <w:noProof/>
                 <w:webHidden/>
-                <w:sz w:val="26"/>
-                <w:szCs w:val="26"/>
+                <w:sz w:val="32"/>
               </w:rPr>
               <w:fldChar w:fldCharType="begin"/>
             </w:r>
@@ -952,25 +1023,22 @@
               <w:rPr>
                 <w:noProof/>
                 <w:webHidden/>
-                <w:sz w:val="26"/>
-                <w:szCs w:val="26"/>
-              </w:rPr>
-              <w:instrText xml:space="preserve"> PAGEREF _Toc523738993 \h </w:instrText>
+                <w:sz w:val="32"/>
+              </w:rPr>
+              <w:instrText xml:space="preserve"> PAGEREF _Toc524380960 \h </w:instrText>
             </w:r>
             <w:r>
               <w:rPr>
                 <w:noProof/>
                 <w:webHidden/>
-                <w:sz w:val="26"/>
-                <w:szCs w:val="26"/>
+                <w:sz w:val="32"/>
               </w:rPr>
             </w:r>
             <w:r>
               <w:rPr>
                 <w:noProof/>
                 <w:webHidden/>
-                <w:sz w:val="26"/>
-                <w:szCs w:val="26"/>
+                <w:sz w:val="32"/>
               </w:rPr>
               <w:fldChar w:fldCharType="separate"/>
             </w:r>
@@ -978,17 +1046,15 @@
               <w:rPr>
                 <w:noProof/>
                 <w:webHidden/>
-                <w:sz w:val="26"/>
-                <w:szCs w:val="26"/>
-              </w:rPr>
-              <w:t>5</w:t>
+                <w:sz w:val="32"/>
+              </w:rPr>
+              <w:t>6</w:t>
             </w:r>
             <w:r>
               <w:rPr>
                 <w:noProof/>
                 <w:webHidden/>
-                <w:sz w:val="26"/>
-                <w:szCs w:val="26"/>
+                <w:sz w:val="32"/>
               </w:rPr>
               <w:fldChar w:fldCharType="end"/>
             </w:r>
@@ -1003,26 +1069,25 @@
             </w:tabs>
             <w:rPr>
               <w:noProof/>
-              <w:sz w:val="26"/>
-              <w:szCs w:val="26"/>
+              <w:sz w:val="36"/>
+              <w:szCs w:val="22"/>
             </w:rPr>
           </w:pPr>
-          <w:hyperlink w:anchor="_Toc523738994" w:history="1">
+          <w:hyperlink w:anchor="_Toc524380961" w:history="1">
             <w:r>
               <w:rPr>
                 <w:rStyle w:val="Hyperlink"/>
                 <w:rFonts w:ascii="Times New Roman" w:hAnsi="Times New Roman" w:cs="Times New Roman"/>
                 <w:noProof/>
-                <w:sz w:val="26"/>
-                <w:szCs w:val="26"/>
+                <w:sz w:val="32"/>
               </w:rPr>
               <w:t>3.</w:t>
             </w:r>
             <w:r>
               <w:rPr>
                 <w:noProof/>
-                <w:sz w:val="26"/>
-                <w:szCs w:val="26"/>
+                <w:sz w:val="36"/>
+                <w:szCs w:val="22"/>
               </w:rPr>
               <w:tab/>
             </w:r>
@@ -1031,8 +1096,7 @@
                 <w:rStyle w:val="Hyperlink"/>
                 <w:rFonts w:ascii="Times New Roman" w:hAnsi="Times New Roman" w:cs="Times New Roman"/>
                 <w:noProof/>
-                <w:sz w:val="26"/>
-                <w:szCs w:val="26"/>
+                <w:sz w:val="32"/>
               </w:rPr>
               <w:t>Mô hình use case tổng quát:</w:t>
             </w:r>
@@ -1040,8 +1104,7 @@
               <w:rPr>
                 <w:noProof/>
                 <w:webHidden/>
-                <w:sz w:val="26"/>
-                <w:szCs w:val="26"/>
+                <w:sz w:val="32"/>
               </w:rPr>
               <w:tab/>
             </w:r>
@@ -1049,8 +1112,7 @@
               <w:rPr>
                 <w:noProof/>
                 <w:webHidden/>
-                <w:sz w:val="26"/>
-                <w:szCs w:val="26"/>
+                <w:sz w:val="32"/>
               </w:rPr>
               <w:fldChar w:fldCharType="begin"/>
             </w:r>
@@ -1058,25 +1120,22 @@
               <w:rPr>
                 <w:noProof/>
                 <w:webHidden/>
-                <w:sz w:val="26"/>
-                <w:szCs w:val="26"/>
-              </w:rPr>
-              <w:instrText xml:space="preserve"> PAGEREF _Toc523738994 \h </w:instrText>
+                <w:sz w:val="32"/>
+              </w:rPr>
+              <w:instrText xml:space="preserve"> PAGEREF _Toc524380961 \h </w:instrText>
             </w:r>
             <w:r>
               <w:rPr>
                 <w:noProof/>
                 <w:webHidden/>
-                <w:sz w:val="26"/>
-                <w:szCs w:val="26"/>
+                <w:sz w:val="32"/>
               </w:rPr>
             </w:r>
             <w:r>
               <w:rPr>
                 <w:noProof/>
                 <w:webHidden/>
-                <w:sz w:val="26"/>
-                <w:szCs w:val="26"/>
+                <w:sz w:val="32"/>
               </w:rPr>
               <w:fldChar w:fldCharType="separate"/>
             </w:r>
@@ -1084,8 +1143,7 @@
               <w:rPr>
                 <w:noProof/>
                 <w:webHidden/>
-                <w:sz w:val="26"/>
-                <w:szCs w:val="26"/>
+                <w:sz w:val="32"/>
               </w:rPr>
               <w:t>7</w:t>
             </w:r>
@@ -1093,8 +1151,7 @@
               <w:rPr>
                 <w:noProof/>
                 <w:webHidden/>
-                <w:sz w:val="26"/>
-                <w:szCs w:val="26"/>
+                <w:sz w:val="32"/>
               </w:rPr>
               <w:fldChar w:fldCharType="end"/>
             </w:r>
@@ -1143,7 +1200,7 @@
           <w:szCs w:val="30"/>
         </w:rPr>
       </w:pPr>
-      <w:bookmarkStart w:id="0" w:name="_Toc523738988"/>
+      <w:bookmarkStart w:id="0" w:name="_Toc524380955"/>
       <w:r>
         <w:rPr>
           <w:rFonts w:ascii="Times New Roman" w:hAnsi="Times New Roman" w:cs="Times New Roman"/>
@@ -1388,7 +1445,7 @@
           <w:szCs w:val="30"/>
         </w:rPr>
       </w:pPr>
-      <w:bookmarkStart w:id="1" w:name="_Toc523738989"/>
+      <w:bookmarkStart w:id="1" w:name="_Toc524380956"/>
       <w:r>
         <w:rPr>
           <w:rFonts w:ascii="Times New Roman" w:hAnsi="Times New Roman" w:cs="Times New Roman"/>
@@ -1454,7 +1511,7 @@
           <w:szCs w:val="30"/>
         </w:rPr>
       </w:pPr>
-      <w:bookmarkStart w:id="2" w:name="_Toc523738990"/>
+      <w:bookmarkStart w:id="2" w:name="_Toc524380957"/>
       <w:r>
         <w:rPr>
           <w:rFonts w:ascii="Times New Roman" w:hAnsi="Times New Roman" w:cs="Times New Roman"/>
@@ -1840,6 +1897,29 @@
     <w:p>
       <w:pPr>
         <w:pStyle w:val="ListParagraph"/>
+        <w:numPr>
+          <w:ilvl w:val="0"/>
+          <w:numId w:val="2"/>
+        </w:numPr>
+        <w:jc w:val="both"/>
+        <w:rPr>
+          <w:rFonts w:ascii="Times New Roman" w:hAnsi="Times New Roman" w:cs="Times New Roman"/>
+          <w:sz w:val="26"/>
+          <w:szCs w:val="26"/>
+        </w:rPr>
+      </w:pPr>
+      <w:r>
+        <w:rPr>
+          <w:rFonts w:ascii="Times New Roman" w:hAnsi="Times New Roman" w:cs="Times New Roman"/>
+          <w:sz w:val="26"/>
+          <w:szCs w:val="26"/>
+        </w:rPr>
+        <w:t>..</w:t>
+      </w:r>
+    </w:p>
+    <w:p>
+      <w:pPr>
+        <w:pStyle w:val="ListParagraph"/>
         <w:ind w:left="1080"/>
         <w:jc w:val="both"/>
         <w:rPr>
@@ -1985,7 +2065,7 @@
           <w:szCs w:val="30"/>
         </w:rPr>
       </w:pPr>
-      <w:bookmarkStart w:id="3" w:name="_Toc523738991"/>
+      <w:bookmarkStart w:id="3" w:name="_Toc524380958"/>
       <w:r>
         <w:rPr>
           <w:rFonts w:ascii="Times New Roman" w:hAnsi="Times New Roman" w:cs="Times New Roman"/>
@@ -1993,7 +2073,6 @@
           <w:sz w:val="30"/>
           <w:szCs w:val="30"/>
         </w:rPr>
-        <w:lastRenderedPageBreak/>
         <w:t>Mô tả yêu cầu chức năng</w:t>
       </w:r>
       <w:bookmarkEnd w:id="3"/>
@@ -2013,7 +2092,7 @@
           <w:u w:val="single"/>
         </w:rPr>
       </w:pPr>
-      <w:bookmarkStart w:id="4" w:name="_Toc523738992"/>
+      <w:bookmarkStart w:id="4" w:name="_Toc524380959"/>
       <w:r>
         <w:rPr>
           <w:rFonts w:ascii="Times New Roman" w:hAnsi="Times New Roman" w:cs="Times New Roman"/>
@@ -2050,9 +2129,9 @@
           <w:noProof/>
         </w:rPr>
         <w:drawing>
-          <wp:inline distT="0" distB="0" distL="0" distR="0" wp14:anchorId="59A352E7" wp14:editId="575C6240">
-            <wp:extent cx="5731510" cy="4848860"/>
-            <wp:effectExtent l="0" t="0" r="2540" b="8890"/>
+          <wp:inline distT="0" distB="0" distL="0" distR="0" wp14:anchorId="1928870C" wp14:editId="42D19FD1">
+            <wp:extent cx="5731510" cy="4615815"/>
+            <wp:effectExtent l="0" t="0" r="2540" b="0"/>
             <wp:docPr id="1" name="Picture 1"/>
             <wp:cNvGraphicFramePr>
               <a:graphicFrameLocks xmlns:a="http://schemas.openxmlformats.org/drawingml/2006/main" noChangeAspect="1"/>
@@ -2073,7 +2152,7 @@
                   <pic:spPr>
                     <a:xfrm>
                       <a:off x="0" y="0"/>
-                      <a:ext cx="5731510" cy="4848860"/>
+                      <a:ext cx="5731510" cy="4615815"/>
                     </a:xfrm>
                     <a:prstGeom prst="rect">
                       <a:avLst/>
@@ -2101,6 +2180,162 @@
         <w:jc w:val="both"/>
         <w:rPr>
           <w:rFonts w:ascii="Times New Roman" w:hAnsi="Times New Roman" w:cs="Times New Roman"/>
+          <w:sz w:val="28"/>
+          <w:szCs w:val="28"/>
+        </w:rPr>
+      </w:pPr>
+      <w:r>
+        <w:rPr>
+          <w:rFonts w:ascii="Times New Roman" w:hAnsi="Times New Roman" w:cs="Times New Roman"/>
+          <w:sz w:val="28"/>
+          <w:szCs w:val="28"/>
+        </w:rPr>
+        <w:t>Các chức năng chính của hệ thống:</w:t>
+      </w:r>
+    </w:p>
+    <w:p>
+      <w:pPr>
+        <w:pStyle w:val="ListParagraph"/>
+        <w:numPr>
+          <w:ilvl w:val="0"/>
+          <w:numId w:val="4"/>
+        </w:numPr>
+        <w:spacing w:after="160" w:line="259" w:lineRule="auto"/>
+        <w:rPr>
+          <w:rFonts w:ascii="Times New Roman" w:hAnsi="Times New Roman" w:cs="Times New Roman"/>
+          <w:b/>
+          <w:sz w:val="26"/>
+          <w:szCs w:val="26"/>
+          <w:u w:val="single"/>
+        </w:rPr>
+      </w:pPr>
+      <w:r>
+        <w:rPr>
+          <w:rFonts w:ascii="Times New Roman" w:hAnsi="Times New Roman" w:cs="Times New Roman"/>
+          <w:sz w:val="26"/>
+          <w:szCs w:val="26"/>
+        </w:rPr>
+        <w:t>Quản lý giỏ hàng (Xem giỏ hàng, thêm sản phẩm vào giỏ, chỉnh sửa số lượng, xóa bỏ sản phẩm khỏi giỏ hàng)</w:t>
+      </w:r>
+    </w:p>
+    <w:p>
+      <w:pPr>
+        <w:pStyle w:val="ListParagraph"/>
+        <w:numPr>
+          <w:ilvl w:val="0"/>
+          <w:numId w:val="4"/>
+        </w:numPr>
+        <w:spacing w:after="160" w:line="259" w:lineRule="auto"/>
+        <w:rPr>
+          <w:rFonts w:ascii="Times New Roman" w:hAnsi="Times New Roman" w:cs="Times New Roman"/>
+          <w:sz w:val="26"/>
+          <w:szCs w:val="26"/>
+        </w:rPr>
+      </w:pPr>
+      <w:r>
+        <w:rPr>
+          <w:rFonts w:ascii="Times New Roman" w:hAnsi="Times New Roman" w:cs="Times New Roman"/>
+          <w:sz w:val="26"/>
+          <w:szCs w:val="26"/>
+        </w:rPr>
+        <w:t>Quản lý thông tin s</w:t>
+      </w:r>
+      <w:r>
+        <w:rPr>
+          <w:rFonts w:ascii="Times New Roman" w:hAnsi="Times New Roman" w:cs="Times New Roman"/>
+          <w:sz w:val="26"/>
+          <w:szCs w:val="26"/>
+        </w:rPr>
+        <w:t xml:space="preserve">ản phẩm (sách) </w:t>
+      </w:r>
+      <w:r>
+        <w:rPr>
+          <w:rFonts w:ascii="Times New Roman" w:hAnsi="Times New Roman" w:cs="Times New Roman"/>
+          <w:sz w:val="26"/>
+          <w:szCs w:val="26"/>
+        </w:rPr>
+        <w:t>(Xem danh sách sản phẩm, xem chi tiết thông tin sản phẩm, thêm mới sản phẩm, chỉnh sửa thông tin sản phẩm, xóa bỏ sản phẩm)</w:t>
+      </w:r>
+    </w:p>
+    <w:p>
+      <w:pPr>
+        <w:pStyle w:val="ListParagraph"/>
+        <w:numPr>
+          <w:ilvl w:val="0"/>
+          <w:numId w:val="4"/>
+        </w:numPr>
+        <w:spacing w:after="160" w:line="259" w:lineRule="auto"/>
+        <w:rPr>
+          <w:rFonts w:ascii="Times New Roman" w:hAnsi="Times New Roman" w:cs="Times New Roman"/>
+          <w:sz w:val="26"/>
+          <w:szCs w:val="26"/>
+        </w:rPr>
+      </w:pPr>
+      <w:r>
+        <w:rPr>
+          <w:rFonts w:ascii="Times New Roman" w:hAnsi="Times New Roman" w:cs="Times New Roman"/>
+          <w:sz w:val="26"/>
+          <w:szCs w:val="26"/>
+        </w:rPr>
+        <w:t>Quản lý đơn hàng (cập nhật trạng thái đơn hàng, hủy bỏ đơn hàng)</w:t>
+      </w:r>
+    </w:p>
+    <w:p>
+      <w:pPr>
+        <w:pStyle w:val="ListParagraph"/>
+        <w:numPr>
+          <w:ilvl w:val="0"/>
+          <w:numId w:val="4"/>
+        </w:numPr>
+        <w:spacing w:after="160" w:line="259" w:lineRule="auto"/>
+        <w:rPr>
+          <w:rFonts w:ascii="Times New Roman" w:hAnsi="Times New Roman" w:cs="Times New Roman"/>
+          <w:sz w:val="26"/>
+          <w:szCs w:val="26"/>
+        </w:rPr>
+      </w:pPr>
+      <w:r>
+        <w:rPr>
+          <w:rFonts w:ascii="Times New Roman" w:hAnsi="Times New Roman" w:cs="Times New Roman"/>
+          <w:sz w:val="26"/>
+          <w:szCs w:val="26"/>
+        </w:rPr>
+        <w:t xml:space="preserve">Tiến hành đặt hàng </w:t>
+      </w:r>
+      <w:r>
+        <w:rPr>
+          <w:rFonts w:ascii="Times New Roman" w:hAnsi="Times New Roman" w:cs="Times New Roman"/>
+          <w:sz w:val="26"/>
+          <w:szCs w:val="26"/>
+        </w:rPr>
+        <w:t>(thêm mới đơn hàng)</w:t>
+      </w:r>
+    </w:p>
+    <w:p>
+      <w:pPr>
+        <w:jc w:val="both"/>
+        <w:rPr>
+          <w:rFonts w:ascii="Times New Roman" w:hAnsi="Times New Roman" w:cs="Times New Roman"/>
+          <w:sz w:val="30"/>
+          <w:szCs w:val="30"/>
+        </w:rPr>
+      </w:pPr>
+    </w:p>
+    <w:p>
+      <w:pPr>
+        <w:jc w:val="both"/>
+        <w:rPr>
+          <w:rFonts w:ascii="Times New Roman" w:hAnsi="Times New Roman" w:cs="Times New Roman"/>
+          <w:sz w:val="30"/>
+          <w:szCs w:val="30"/>
+        </w:rPr>
+      </w:pPr>
+    </w:p>
+    <w:p>
+      <w:pPr>
+        <w:jc w:val="both"/>
+        <w:rPr>
+          <w:rFonts w:ascii="Times New Roman" w:hAnsi="Times New Roman" w:cs="Times New Roman"/>
           <w:sz w:val="30"/>
           <w:szCs w:val="30"/>
         </w:rPr>
@@ -2121,7 +2356,7 @@
           <w:u w:val="single"/>
         </w:rPr>
       </w:pPr>
-      <w:bookmarkStart w:id="5" w:name="_Toc523738993"/>
+      <w:bookmarkStart w:id="5" w:name="_Toc524380960"/>
       <w:r>
         <w:rPr>
           <w:rFonts w:ascii="Times New Roman" w:hAnsi="Times New Roman" w:cs="Times New Roman"/>
@@ -2277,7 +2512,15 @@
                 <w:sz w:val="26"/>
                 <w:szCs w:val="26"/>
               </w:rPr>
-              <w:t>ng khách truy cập vào website để tham khảo sản phẩm hay đặt hàng</w:t>
+              <w:t>ng khách truy cập vào website để tham khảo sản phẩm hay đặ</w:t>
+            </w:r>
+            <w:r>
+              <w:rPr>
+                <w:rFonts w:ascii="Times New Roman" w:hAnsi="Times New Roman" w:cs="Times New Roman"/>
+                <w:sz w:val="26"/>
+                <w:szCs w:val="26"/>
+              </w:rPr>
+              <w:t>t mua sách</w:t>
             </w:r>
           </w:p>
         </w:tc>
@@ -2390,7 +2633,6 @@
           <w:szCs w:val="26"/>
           <w:u w:val="single"/>
         </w:rPr>
-        <w:lastRenderedPageBreak/>
         <w:t>Đối với khách hàng truy cập đến website:</w:t>
       </w:r>
     </w:p>
@@ -2513,6 +2755,14 @@
         </w:rPr>
         <w:t xml:space="preserve">: địa chỉ nhận hàng, thông tin người nhận và cách loại giao hàng. Khi thanh toán thành công, hệ thống lưu lại đơn hàng và xử lý. </w:t>
       </w:r>
+      <w:r>
+        <w:rPr>
+          <w:rFonts w:ascii="Times New Roman" w:hAnsi="Times New Roman" w:cs="Times New Roman"/>
+          <w:sz w:val="26"/>
+          <w:szCs w:val="26"/>
+        </w:rPr>
+        <w:t>Để huỷ bỏ đơn hàng, khách hàng cần phải liên hệ với quản trị viên để huỷ đơn hàng nếu đơn hàng đang trong tình trạng cho phép huỷ.</w:t>
+      </w:r>
     </w:p>
     <w:p>
       <w:pPr>
@@ -2638,60 +2888,24 @@
         </w:rPr>
         <w:t>Chức năng quản lý đơn hàng: Các đơn hàng sẽ được lưu lại và thống kê đầy đủ thông tin giúp quản trị viên dễ dàng quản lý và cập nhật xử lý đơn hàng.</w:t>
       </w:r>
-    </w:p>
-    <w:p>
-      <w:pPr>
-        <w:rPr>
-          <w:rFonts w:ascii="Times New Roman" w:hAnsi="Times New Roman" w:cs="Times New Roman"/>
-          <w:szCs w:val="28"/>
-          <w:highlight w:val="yellow"/>
-        </w:rPr>
-      </w:pPr>
-    </w:p>
-    <w:p>
-      <w:pPr>
-        <w:rPr>
-          <w:rFonts w:ascii="Times New Roman" w:hAnsi="Times New Roman" w:cs="Times New Roman"/>
-          <w:szCs w:val="28"/>
-          <w:highlight w:val="yellow"/>
-        </w:rPr>
-      </w:pPr>
-    </w:p>
-    <w:p>
-      <w:pPr>
-        <w:rPr>
-          <w:rFonts w:ascii="Times New Roman" w:hAnsi="Times New Roman" w:cs="Times New Roman"/>
-          <w:szCs w:val="28"/>
-          <w:highlight w:val="yellow"/>
-        </w:rPr>
-      </w:pPr>
-    </w:p>
-    <w:p>
-      <w:pPr>
-        <w:rPr>
-          <w:rFonts w:ascii="Times New Roman" w:hAnsi="Times New Roman" w:cs="Times New Roman"/>
-          <w:szCs w:val="28"/>
-          <w:highlight w:val="yellow"/>
-        </w:rPr>
-      </w:pPr>
-    </w:p>
-    <w:p>
-      <w:pPr>
-        <w:rPr>
-          <w:rFonts w:ascii="Times New Roman" w:hAnsi="Times New Roman" w:cs="Times New Roman"/>
-          <w:szCs w:val="28"/>
-          <w:highlight w:val="yellow"/>
-        </w:rPr>
-      </w:pPr>
-    </w:p>
-    <w:p>
-      <w:pPr>
-        <w:rPr>
-          <w:rFonts w:ascii="Times New Roman" w:hAnsi="Times New Roman" w:cs="Times New Roman"/>
-          <w:szCs w:val="28"/>
-          <w:highlight w:val="yellow"/>
-        </w:rPr>
-      </w:pPr>
+      <w:r>
+        <w:rPr>
+          <w:rFonts w:ascii="Times New Roman" w:hAnsi="Times New Roman" w:cs="Times New Roman"/>
+          <w:sz w:val="26"/>
+          <w:szCs w:val="26"/>
+        </w:rPr>
+        <w:t xml:space="preserve"> Quản trị viên có thể huỷ bỏ đơn hàng theo yêu cầu đến từ khách </w:t>
+      </w:r>
+      <w:r>
+        <w:rPr>
+          <w:rFonts w:ascii="Times New Roman" w:hAnsi="Times New Roman" w:cs="Times New Roman"/>
+          <w:sz w:val="26"/>
+          <w:szCs w:val="26"/>
+        </w:rPr>
+        <w:t>hàng.</w:t>
+      </w:r>
+      <w:bookmarkStart w:id="6" w:name="_GoBack"/>
+      <w:bookmarkEnd w:id="6"/>
     </w:p>
     <w:p>
       <w:pPr>
@@ -2771,7 +2985,7 @@
           <w:u w:val="single"/>
         </w:rPr>
       </w:pPr>
-      <w:bookmarkStart w:id="6" w:name="_Toc523738994"/>
+      <w:bookmarkStart w:id="7" w:name="_Toc524380961"/>
       <w:r>
         <w:rPr>
           <w:rFonts w:ascii="Times New Roman" w:hAnsi="Times New Roman" w:cs="Times New Roman"/>
@@ -2779,10 +2993,9 @@
           <w:szCs w:val="30"/>
           <w:u w:val="single"/>
         </w:rPr>
-        <w:lastRenderedPageBreak/>
         <w:t>Mô hình use case tổng quát:</w:t>
       </w:r>
-      <w:bookmarkEnd w:id="6"/>
+      <w:bookmarkEnd w:id="7"/>
     </w:p>
     <w:p>
       <w:pPr>
@@ -2793,7 +3006,6 @@
           <w:szCs w:val="30"/>
         </w:rPr>
       </w:pPr>
-      <w:bookmarkStart w:id="7" w:name="_GoBack"/>
       <w:r>
         <w:rPr>
           <w:rFonts w:ascii="Times New Roman" w:hAnsi="Times New Roman" w:cs="Times New Roman"/>
@@ -2820,12 +3032,11 @@
             <v:path o:extrusionok="f" gradientshapeok="t" o:connecttype="rect"/>
             <o:lock v:ext="edit" aspectratio="t"/>
           </v:shapetype>
-          <v:shape id="_x0000_i1027" type="#_x0000_t75" style="width:451.55pt;height:294.1pt">
+          <v:shape id="_x0000_i1029" type="#_x0000_t75" style="width:451pt;height:320.6pt">
             <v:imagedata r:id="rId9" o:title="Usecase-tong-quat-v1.0.0"/>
           </v:shape>
         </w:pict>
       </w:r>
-      <w:bookmarkEnd w:id="7"/>
     </w:p>
     <w:sectPr>
       <w:headerReference w:type="default" r:id="rId10"/>
@@ -3219,6 +3430,119 @@
       </w:rPr>
     </w:lvl>
   </w:abstractNum>
+  <w:abstractNum w:abstractNumId="3" w15:restartNumberingAfterBreak="0">
+    <w:nsid w:val="6D552915"/>
+    <w:multiLevelType w:val="hybridMultilevel"/>
+    <w:tmpl w:val="976214B4"/>
+    <w:lvl w:ilvl="0" w:tplc="F89C0FEC">
+      <w:start w:val="1"/>
+      <w:numFmt w:val="bullet"/>
+      <w:lvlText w:val="-"/>
+      <w:lvlJc w:val="left"/>
+      <w:pPr>
+        <w:ind w:left="720" w:hanging="360"/>
+      </w:pPr>
+      <w:rPr>
+        <w:rFonts w:ascii="Times New Roman" w:eastAsia="Times New Roman" w:hAnsi="Times New Roman" w:cs="Times New Roman" w:hint="default"/>
+      </w:rPr>
+    </w:lvl>
+    <w:lvl w:ilvl="1" w:tplc="04090003" w:tentative="1">
+      <w:start w:val="1"/>
+      <w:numFmt w:val="bullet"/>
+      <w:lvlText w:val="o"/>
+      <w:lvlJc w:val="left"/>
+      <w:pPr>
+        <w:ind w:left="1440" w:hanging="360"/>
+      </w:pPr>
+      <w:rPr>
+        <w:rFonts w:ascii="Courier New" w:hAnsi="Courier New" w:cs="Courier New" w:hint="default"/>
+      </w:rPr>
+    </w:lvl>
+    <w:lvl w:ilvl="2" w:tplc="04090005" w:tentative="1">
+      <w:start w:val="1"/>
+      <w:numFmt w:val="bullet"/>
+      <w:lvlText w:val=""/>
+      <w:lvlJc w:val="left"/>
+      <w:pPr>
+        <w:ind w:left="2160" w:hanging="360"/>
+      </w:pPr>
+      <w:rPr>
+        <w:rFonts w:ascii="Wingdings" w:hAnsi="Wingdings" w:hint="default"/>
+      </w:rPr>
+    </w:lvl>
+    <w:lvl w:ilvl="3" w:tplc="04090001" w:tentative="1">
+      <w:start w:val="1"/>
+      <w:numFmt w:val="bullet"/>
+      <w:lvlText w:val=""/>
+      <w:lvlJc w:val="left"/>
+      <w:pPr>
+        <w:ind w:left="2880" w:hanging="360"/>
+      </w:pPr>
+      <w:rPr>
+        <w:rFonts w:ascii="Symbol" w:hAnsi="Symbol" w:hint="default"/>
+      </w:rPr>
+    </w:lvl>
+    <w:lvl w:ilvl="4" w:tplc="04090003" w:tentative="1">
+      <w:start w:val="1"/>
+      <w:numFmt w:val="bullet"/>
+      <w:lvlText w:val="o"/>
+      <w:lvlJc w:val="left"/>
+      <w:pPr>
+        <w:ind w:left="3600" w:hanging="360"/>
+      </w:pPr>
+      <w:rPr>
+        <w:rFonts w:ascii="Courier New" w:hAnsi="Courier New" w:cs="Courier New" w:hint="default"/>
+      </w:rPr>
+    </w:lvl>
+    <w:lvl w:ilvl="5" w:tplc="04090005" w:tentative="1">
+      <w:start w:val="1"/>
+      <w:numFmt w:val="bullet"/>
+      <w:lvlText w:val=""/>
+      <w:lvlJc w:val="left"/>
+      <w:pPr>
+        <w:ind w:left="4320" w:hanging="360"/>
+      </w:pPr>
+      <w:rPr>
+        <w:rFonts w:ascii="Wingdings" w:hAnsi="Wingdings" w:hint="default"/>
+      </w:rPr>
+    </w:lvl>
+    <w:lvl w:ilvl="6" w:tplc="04090001" w:tentative="1">
+      <w:start w:val="1"/>
+      <w:numFmt w:val="bullet"/>
+      <w:lvlText w:val=""/>
+      <w:lvlJc w:val="left"/>
+      <w:pPr>
+        <w:ind w:left="5040" w:hanging="360"/>
+      </w:pPr>
+      <w:rPr>
+        <w:rFonts w:ascii="Symbol" w:hAnsi="Symbol" w:hint="default"/>
+      </w:rPr>
+    </w:lvl>
+    <w:lvl w:ilvl="7" w:tplc="04090003" w:tentative="1">
+      <w:start w:val="1"/>
+      <w:numFmt w:val="bullet"/>
+      <w:lvlText w:val="o"/>
+      <w:lvlJc w:val="left"/>
+      <w:pPr>
+        <w:ind w:left="5760" w:hanging="360"/>
+      </w:pPr>
+      <w:rPr>
+        <w:rFonts w:ascii="Courier New" w:hAnsi="Courier New" w:cs="Courier New" w:hint="default"/>
+      </w:rPr>
+    </w:lvl>
+    <w:lvl w:ilvl="8" w:tplc="04090005" w:tentative="1">
+      <w:start w:val="1"/>
+      <w:numFmt w:val="bullet"/>
+      <w:lvlText w:val=""/>
+      <w:lvlJc w:val="left"/>
+      <w:pPr>
+        <w:ind w:left="6480" w:hanging="360"/>
+      </w:pPr>
+      <w:rPr>
+        <w:rFonts w:ascii="Wingdings" w:hAnsi="Wingdings" w:hint="default"/>
+      </w:rPr>
+    </w:lvl>
+  </w:abstractNum>
   <w:num w:numId="1">
     <w:abstractNumId w:val="0"/>
   </w:num>
@@ -3227,6 +3551,9 @@
   </w:num>
   <w:num w:numId="3">
     <w:abstractNumId w:val="1"/>
+  </w:num>
+  <w:num w:numId="4">
+    <w:abstractNumId w:val="3"/>
   </w:num>
 </w:numbering>
 </file>
@@ -4670,7 +4997,7 @@
 </file>
 
 <file path=customXml/itemProps1.xml><?xml version="1.0" encoding="utf-8"?>
-<ds:datastoreItem xmlns:ds="http://schemas.openxmlformats.org/officeDocument/2006/customXml" ds:itemID="{1EE3BFE3-03E9-461C-8EAB-C51A592A7E53}">
+<ds:datastoreItem xmlns:ds="http://schemas.openxmlformats.org/officeDocument/2006/customXml" ds:itemID="{F37A1C5E-2628-42D8-9308-D9FDFB3C4D57}">
   <ds:schemaRefs>
     <ds:schemaRef ds:uri="http://schemas.openxmlformats.org/officeDocument/2006/bibliography"/>
   </ds:schemaRefs>

</xml_diff>